<commit_message>
se corrigen algunos get en el api
se hacen correcciones para refresh token, también se cambian unos get y se crea un get nuevo para los empleados en estado false y se modifica el generate contrato para que se cree la fecha final
</commit_message>
<xml_diff>
--- a/src/documents/retiro/1FORMATO_CARTA_ACEPTACION_DE_RENUNCIA_JUNIO_2024.docx
+++ b/src/documents/retiro/1FORMATO_CARTA_ACEPTACION_DE_RENUNCIA_JUNIO_2024.docx
@@ -75,34 +75,18 @@
         <w:t xml:space="preserve"> </w:t>
       </w:r>
       <w:r>
-        <w:t>27</w:t>
-      </w:r>
-      <w:r>
-        <w:rPr>
-          <w:spacing w:val="-10"/>
-        </w:rPr>
-        <w:t xml:space="preserve"> </w:t>
-      </w:r>
-      <w:r>
-        <w:t>de</w:t>
-      </w:r>
-      <w:r>
-        <w:rPr>
-          <w:spacing w:val="-11"/>
-        </w:rPr>
-        <w:t xml:space="preserve"> </w:t>
-      </w:r>
-      <w:r>
-        <w:t>abril</w:t>
-      </w:r>
-      <w:r>
-        <w:rPr>
-          <w:spacing w:val="-8"/>
-        </w:rPr>
-        <w:t xml:space="preserve"> </w:t>
-      </w:r>
-      <w:r>
-        <w:t>2024. Señor (a)</w:t>
+        <w:t>{</w:t>
+      </w:r>
+      <w:proofErr w:type="spellStart"/>
+      <w:r>
+        <w:t>fechaEliminacion</w:t>
+      </w:r>
+      <w:proofErr w:type="spellEnd"/>
+      <w:r>
+        <w:t>}</w:t>
+      </w:r>
+      <w:r>
+        <w:t>. Señor (a)</w:t>
       </w:r>
     </w:p>
     <w:p>
@@ -120,7 +104,46 @@
           <w:rFonts w:ascii="Arial"/>
           <w:lang w:val="en-US"/>
         </w:rPr>
-        <w:t>{nombre}</w:t>
+        <w:t>{</w:t>
+      </w:r>
+      <w:proofErr w:type="spellStart"/>
+      <w:r>
+        <w:rPr>
+          <w:rFonts w:ascii="Arial"/>
+          <w:lang w:val="en-US"/>
+        </w:rPr>
+        <w:t>nombre</w:t>
+      </w:r>
+      <w:proofErr w:type="spellEnd"/>
+      <w:r>
+        <w:rPr>
+          <w:rFonts w:ascii="Arial"/>
+          <w:lang w:val="en-US"/>
+        </w:rPr>
+        <w:t>}</w:t>
+      </w:r>
+      <w:r>
+        <w:rPr>
+          <w:rFonts w:ascii="Arial"/>
+          <w:lang w:val="en-US"/>
+        </w:rPr>
+        <w:t xml:space="preserve"> {</w:t>
+      </w:r>
+      <w:proofErr w:type="spellStart"/>
+      <w:r>
+        <w:rPr>
+          <w:rFonts w:ascii="Arial"/>
+          <w:lang w:val="en-US"/>
+        </w:rPr>
+        <w:t>apellido</w:t>
+      </w:r>
+      <w:proofErr w:type="spellEnd"/>
+      <w:r>
+        <w:rPr>
+          <w:rFonts w:ascii="Arial"/>
+          <w:lang w:val="en-US"/>
+        </w:rPr>
+        <w:t>}</w:t>
       </w:r>
     </w:p>
     <w:p>
@@ -357,6 +380,14 @@
       <w:r>
         <w:rPr>
           <w:rFonts w:ascii="Arial" w:hAnsi="Arial"/>
+          <w:b/>
+          <w:sz w:val="24"/>
+        </w:rPr>
+        <w:t xml:space="preserve"> {apellido}</w:t>
+      </w:r>
+      <w:r>
+        <w:rPr>
+          <w:rFonts w:ascii="Arial" w:hAnsi="Arial"/>
           <w:bCs/>
           <w:sz w:val="24"/>
         </w:rPr>
@@ -374,7 +405,33 @@
           <w:bCs/>
           <w:sz w:val="24"/>
         </w:rPr>
-        <w:t>{fechaFinal}</w:t>
+        <w:t>{</w:t>
+      </w:r>
+      <w:proofErr w:type="spellStart"/>
+      <w:r>
+        <w:rPr>
+          <w:b/>
+          <w:bCs/>
+          <w:sz w:val="24"/>
+        </w:rPr>
+        <w:t>fecha</w:t>
+      </w:r>
+      <w:r>
+        <w:rPr>
+          <w:b/>
+          <w:bCs/>
+          <w:sz w:val="24"/>
+        </w:rPr>
+        <w:t>Eliminacion</w:t>
+      </w:r>
+      <w:proofErr w:type="spellEnd"/>
+      <w:r>
+        <w:rPr>
+          <w:b/>
+          <w:bCs/>
+          <w:sz w:val="24"/>
+        </w:rPr>
+        <w:t>}</w:t>
       </w:r>
     </w:p>
     <w:p>
@@ -445,21 +502,30 @@
           <w:b/>
           <w:bCs/>
         </w:rPr>
-        <w:t>dí</w:t>
+        <w:t xml:space="preserve">día </w:t>
       </w:r>
       <w:r>
         <w:rPr>
           <w:b/>
           <w:bCs/>
         </w:rPr>
-        <w:t xml:space="preserve">a </w:t>
-      </w:r>
+        <w:t>{</w:t>
+      </w:r>
+      <w:proofErr w:type="spellStart"/>
       <w:r>
         <w:rPr>
           <w:b/>
           <w:bCs/>
         </w:rPr>
-        <w:t>{fechaFinal}</w:t>
+        <w:t>fechaEliminacion</w:t>
+      </w:r>
+      <w:proofErr w:type="spellEnd"/>
+      <w:r>
+        <w:rPr>
+          <w:b/>
+          <w:bCs/>
+        </w:rPr>
+        <w:t>}</w:t>
       </w:r>
       <w:r>
         <w:t>, fecha en la cual deberá terminar de entregar su puesto de trabajo.</w:t>
@@ -487,10 +553,7 @@
         <w:t xml:space="preserve">ELEVEN TWO S.A.S </w:t>
       </w:r>
       <w:r>
-        <w:t>acepta su renuncia tomando en cuenta sus derechos personales y libertad de decisión, en atención a q</w:t>
-      </w:r>
-      <w:r>
-        <w:t xml:space="preserve">ue esta ha sido presentada de manera libre expresa y voluntaria, y en ningún momento empresa </w:t>
+        <w:t xml:space="preserve">acepta su renuncia tomando en cuenta sus derechos personales y libertad de decisión, en atención a que esta ha sido presentada de manera libre expresa y voluntaria, y en ningún momento empresa </w:t>
       </w:r>
       <w:r>
         <w:rPr>
@@ -516,10 +579,7 @@
         <w:jc w:val="both"/>
       </w:pPr>
       <w:r>
-        <w:t>Así las cosas, respetamos los motivos personales que tenga para presentar s</w:t>
-      </w:r>
-      <w:r>
-        <w:t>u renuncia, le agradecemos</w:t>
+        <w:t>Así las cosas, respetamos los motivos personales que tenga para presentar su renuncia, le agradecemos</w:t>
       </w:r>
       <w:r>
         <w:rPr>
@@ -663,10 +723,7 @@
         <w:t xml:space="preserve"> </w:t>
       </w:r>
       <w:r>
-        <w:t xml:space="preserve">conocimientos que compartió con esta empresa, se traducirán en un mejoramiento continuo de </w:t>
-      </w:r>
-      <w:r>
-        <w:t>nuestros procesos.</w:t>
+        <w:t>conocimientos que compartió con esta empresa, se traducirán en un mejoramiento continuo de nuestros procesos.</w:t>
       </w:r>
     </w:p>
     <w:p>
@@ -803,7 +860,7 @@
                 </mc:Choice>
                 <mc:Fallback>
                   <w:pict>
-                    <v:group w14:anchorId="69E03E06" id="Group 3" o:spid="_x0000_s1026" style="position:absolute;margin-left:0;margin-top:-.3pt;width:441.95pt;height:13.8pt;z-index:-15778816;mso-wrap-distance-left:0;mso-wrap-distance-right:0" coordsize="56127,1752" o:gfxdata="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">
+                    <v:group w14:anchorId="4DD4B577" id="Group 3" o:spid="_x0000_s1026" style="position:absolute;margin-left:0;margin-top:-.3pt;width:441.95pt;height:13.8pt;z-index:-15778816;mso-wrap-distance-left:0;mso-wrap-distance-right:0" coordsize="56127,1752" o:gfxdata="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">
                       <v:shape id="Graphic 4" o:spid="_x0000_s1027" style="position:absolute;width:56127;height:1752;visibility:visible;mso-wrap-style:square;v-text-anchor:top" coordsize="5612765,175260" o:gfxdata="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" path="m5612257,l,,,175260r5612257,l5612257,xe" stroked="f">
                         <v:path arrowok="t"/>
                       </v:shape>
@@ -1157,7 +1214,7 @@
                 </mc:Choice>
                 <mc:Fallback>
                   <w:pict>
-                    <v:group w14:anchorId="1D9DDA39" id="Group 5" o:spid="_x0000_s1026" style="width:168pt;height:.6pt;mso-position-horizontal-relative:char;mso-position-vertical-relative:line" coordsize="21336,76" o:gfxdata="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">
+                    <v:group w14:anchorId="212C2777" id="Group 5" o:spid="_x0000_s1026" style="width:168pt;height:.6pt;mso-position-horizontal-relative:char;mso-position-vertical-relative:line" coordsize="21336,76" o:gfxdata="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">
                       <v:shape id="Graphic 6" o:spid="_x0000_s1027" style="position:absolute;top:38;width:21336;height:12;visibility:visible;mso-wrap-style:square;v-text-anchor:top" coordsize="2133600,1270" o:gfxdata="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" path="m,l2133600,e" filled="f" strokeweight=".6pt">
                         <v:path arrowok="t"/>
                       </v:shape>
@@ -1263,7 +1320,31 @@
                 <w:b/>
                 <w:sz w:val="24"/>
               </w:rPr>
-              <w:t>{nombre }</w:t>
+              <w:t>{</w:t>
+            </w:r>
+            <w:r>
+              <w:rPr>
+                <w:rFonts w:ascii="Arial"/>
+                <w:b/>
+                <w:sz w:val="24"/>
+              </w:rPr>
+              <w:t>nombre</w:t>
+            </w:r>
+            <w:r>
+              <w:rPr>
+                <w:rFonts w:ascii="Arial"/>
+                <w:b/>
+                <w:sz w:val="24"/>
+              </w:rPr>
+              <w:t>}</w:t>
+            </w:r>
+            <w:r>
+              <w:rPr>
+                <w:rFonts w:ascii="Arial"/>
+                <w:b/>
+                <w:sz w:val="24"/>
+              </w:rPr>
+              <w:t xml:space="preserve"> {apellido}</w:t>
             </w:r>
           </w:p>
           <w:p>

</xml_diff>